<commit_message>
Worked on final writeup
</commit_message>
<xml_diff>
--- a/Final Write-up.docx
+++ b/Final Write-up.docx
@@ -1,6 +1,6 @@
 
 <file path=word/document.xml><?xml version="1.0" encoding="utf-8"?>
-<w:document xmlns:wpc="http://schemas.microsoft.com/office/word/2010/wordprocessingCanvas" xmlns:cx="http://schemas.microsoft.com/office/drawing/2014/chartex" xmlns:cx1="http://schemas.microsoft.com/office/drawing/2015/9/8/chartex" xmlns:cx2="http://schemas.microsoft.com/office/drawing/2015/10/21/chartex" xmlns:cx3="http://schemas.microsoft.com/office/drawing/2016/5/9/chartex" xmlns:cx4="http://schemas.microsoft.com/office/drawing/2016/5/10/chartex" xmlns:cx5="http://schemas.microsoft.com/office/drawing/2016/5/11/chartex" xmlns:cx6="http://schemas.microsoft.com/office/drawing/2016/5/12/chartex" xmlns:cx7="http://schemas.microsoft.com/office/drawing/2016/5/13/chartex" xmlns:cx8="http://schemas.microsoft.com/office/drawing/2016/5/14/chartex" xmlns:mc="http://schemas.openxmlformats.org/markup-compatibility/2006" xmlns:aink="http://schemas.microsoft.com/office/drawing/2016/ink" xmlns:am3d="http://schemas.microsoft.com/office/drawing/2017/model3d" xmlns:o="urn:schemas-microsoft-com:office:office" xmlns:r="http://schemas.openxmlformats.org/officeDocument/2006/relationships" xmlns:m="http://schemas.openxmlformats.org/officeDocument/2006/math" xmlns:v="urn:schemas-microsoft-com:vml" xmlns:wp14="http://schemas.microsoft.com/office/word/2010/wordprocessingDrawing" xmlns:wp="http://schemas.openxmlformats.org/drawingml/2006/wordprocessingDrawing" xmlns:w10="urn:schemas-microsoft-com:office:word" xmlns:w="http://schemas.openxmlformats.org/wordprocessingml/2006/main" xmlns:w14="http://schemas.microsoft.com/office/word/2010/wordml" xmlns:w15="http://schemas.microsoft.com/office/word/2012/wordml" xmlns:w16cex="http://schemas.microsoft.com/office/word/2018/wordml/cex" xmlns:w16cid="http://schemas.microsoft.com/office/word/2016/wordml/cid" xmlns:w16="http://schemas.microsoft.com/office/word/2018/wordml" xmlns:w16sdtdh="http://schemas.microsoft.com/office/word/2020/wordml/sdtdatahash" xmlns:w16se="http://schemas.microsoft.com/office/word/2015/wordml/symex" xmlns:wpg="http://schemas.microsoft.com/office/word/2010/wordprocessingGroup" xmlns:wpi="http://schemas.microsoft.com/office/word/2010/wordprocessingInk" xmlns:wne="http://schemas.microsoft.com/office/word/2006/wordml" xmlns:wps="http://schemas.microsoft.com/office/word/2010/wordprocessingShape" mc:Ignorable="w14 w15 w16se w16cid w16 w16cex w16sdtdh wp14">
+<w:document xmlns:wpc="http://schemas.microsoft.com/office/word/2010/wordprocessingCanvas" xmlns:cx="http://schemas.microsoft.com/office/drawing/2014/chartex" xmlns:cx1="http://schemas.microsoft.com/office/drawing/2015/9/8/chartex" xmlns:cx2="http://schemas.microsoft.com/office/drawing/2015/10/21/chartex" xmlns:cx3="http://schemas.microsoft.com/office/drawing/2016/5/9/chartex" xmlns:cx4="http://schemas.microsoft.com/office/drawing/2016/5/10/chartex" xmlns:cx5="http://schemas.microsoft.com/office/drawing/2016/5/11/chartex" xmlns:cx6="http://schemas.microsoft.com/office/drawing/2016/5/12/chartex" xmlns:cx7="http://schemas.microsoft.com/office/drawing/2016/5/13/chartex" xmlns:cx8="http://schemas.microsoft.com/office/drawing/2016/5/14/chartex" xmlns:mc="http://schemas.openxmlformats.org/markup-compatibility/2006" xmlns:aink="http://schemas.microsoft.com/office/drawing/2016/ink" xmlns:am3d="http://schemas.microsoft.com/office/drawing/2017/model3d" xmlns:o="urn:schemas-microsoft-com:office:office" xmlns:r="http://schemas.openxmlformats.org/officeDocument/2006/relationships" xmlns:m="http://schemas.openxmlformats.org/officeDocument/2006/math" xmlns:v="urn:schemas-microsoft-com:vml" xmlns:wp14="http://schemas.microsoft.com/office/word/2010/wordprocessingDrawing" xmlns:wp="http://schemas.openxmlformats.org/drawingml/2006/wordprocessingDrawing" xmlns:w10="urn:schemas-microsoft-com:office:word" xmlns:w="http://schemas.openxmlformats.org/wordprocessingml/2006/main" xmlns:w14="http://schemas.microsoft.com/office/word/2010/wordml" xmlns:w15="http://schemas.microsoft.com/office/word/2012/wordml" xmlns:w16cex="http://schemas.microsoft.com/office/word/2018/wordml/cex" xmlns:w16cid="http://schemas.microsoft.com/office/word/2016/wordml/cid" xmlns:w16="http://schemas.microsoft.com/office/word/2018/wordml" xmlns:w16se="http://schemas.microsoft.com/office/word/2015/wordml/symex" xmlns:wpg="http://schemas.microsoft.com/office/word/2010/wordprocessingGroup" xmlns:wpi="http://schemas.microsoft.com/office/word/2010/wordprocessingInk" xmlns:wne="http://schemas.microsoft.com/office/word/2006/wordml" xmlns:wps="http://schemas.microsoft.com/office/word/2010/wordprocessingShape" mc:Ignorable="w14 w15 w16se w16cid w16 w16cex wp14">
   <w:body>
     <w:p>
       <w:pPr>
@@ -89,19 +89,7 @@
         <w:rPr>
           <w:highlight w:val="yellow"/>
         </w:rPr>
-        <w:t>G</w:t>
-      </w:r>
-      <w:r>
-        <w:rPr>
-          <w:highlight w:val="yellow"/>
-        </w:rPr>
-        <w:t>raphic user interface</w:t>
-      </w:r>
-      <w:r>
-        <w:rPr>
-          <w:highlight w:val="yellow"/>
-        </w:rPr>
-        <w:t xml:space="preserve"> </w:t>
+        <w:t xml:space="preserve">Graphic user interface </w:t>
       </w:r>
     </w:p>
     <w:p>
@@ -119,13 +107,7 @@
         <w:rPr>
           <w:strike/>
         </w:rPr>
-        <w:t>C</w:t>
-      </w:r>
-      <w:r>
-        <w:rPr>
-          <w:strike/>
-        </w:rPr>
-        <w:t xml:space="preserve">onsole </w:t>
+        <w:t xml:space="preserve">Console </w:t>
       </w:r>
     </w:p>
     <w:p>
@@ -165,7 +147,7 @@
         <w:pStyle w:val="ListParagraph"/>
         <w:numPr>
           <w:ilvl w:val="0"/>
-          <w:numId w:val="3"/>
+          <w:numId w:val="2"/>
         </w:numPr>
         <w:rPr>
           <w:highlight w:val="yellow"/>
@@ -191,7 +173,154 @@
           <w:b/>
           <w:bCs/>
         </w:rPr>
-        <w:t>Alex Tjellesen and Steven Eddy</w:t>
+        <w:t xml:space="preserve">Alex </w:t>
+      </w:r>
+      <w:proofErr w:type="spellStart"/>
+      <w:r>
+        <w:rPr>
+          <w:b/>
+          <w:bCs/>
+        </w:rPr>
+        <w:t>Tjellesen</w:t>
+      </w:r>
+      <w:proofErr w:type="spellEnd"/>
+      <w:r>
+        <w:rPr>
+          <w:b/>
+          <w:bCs/>
+        </w:rPr>
+        <w:t xml:space="preserve"> and Steven Eddy</w:t>
+      </w:r>
+    </w:p>
+    <w:p>
+      <w:pPr>
+        <w:pStyle w:val="ListParagraph"/>
+        <w:numPr>
+          <w:ilvl w:val="0"/>
+          <w:numId w:val="2"/>
+        </w:numPr>
+      </w:pPr>
+      <w:r>
+        <w:t>Report on how the work been distributed among team members</w:t>
+      </w:r>
+    </w:p>
+    <w:p>
+      <w:pPr>
+        <w:pStyle w:val="ListParagraph"/>
+      </w:pPr>
+      <w:r>
+        <w:t xml:space="preserve">Alex created the project ERD. With table creation and insertion, he did the </w:t>
+      </w:r>
+      <w:proofErr w:type="spellStart"/>
+      <w:r>
+        <w:t>pokemon</w:t>
+      </w:r>
+      <w:proofErr w:type="spellEnd"/>
+      <w:r>
+        <w:t xml:space="preserve"> table and the damage multiplier table. He also created the teambuilder table. For the actual </w:t>
+      </w:r>
+      <w:proofErr w:type="spellStart"/>
+      <w:r>
+        <w:t>gui</w:t>
+      </w:r>
+      <w:proofErr w:type="spellEnd"/>
+      <w:r>
+        <w:t>, he made the homepage and the damage multiplier page. He also worked on the teambuilder page.</w:t>
+      </w:r>
+    </w:p>
+    <w:p>
+      <w:pPr>
+        <w:pStyle w:val="ListParagraph"/>
+      </w:pPr>
+    </w:p>
+    <w:p>
+      <w:pPr>
+        <w:pStyle w:val="ListParagraph"/>
+      </w:pPr>
+      <w:r>
+        <w:t xml:space="preserve">Steven, for table creation he made the move table and the type table, inserting the values as well. For the </w:t>
+      </w:r>
+      <w:proofErr w:type="spellStart"/>
+      <w:r>
+        <w:t>gui</w:t>
+      </w:r>
+      <w:proofErr w:type="spellEnd"/>
+      <w:r>
+        <w:t xml:space="preserve">, he made both the </w:t>
+      </w:r>
+      <w:proofErr w:type="spellStart"/>
+      <w:r>
+        <w:t>pokemon</w:t>
+      </w:r>
+      <w:proofErr w:type="spellEnd"/>
+      <w:r>
+        <w:t xml:space="preserve"> page with </w:t>
+      </w:r>
+      <w:proofErr w:type="gramStart"/>
+      <w:r>
+        <w:t>all of</w:t>
+      </w:r>
+      <w:proofErr w:type="gramEnd"/>
+      <w:r>
+        <w:t xml:space="preserve"> the implementation and same with the move page. He also worked on the teambuilder page.</w:t>
+      </w:r>
+    </w:p>
+    <w:p>
+      <w:pPr>
+        <w:pStyle w:val="ListParagraph"/>
+        <w:numPr>
+          <w:ilvl w:val="0"/>
+          <w:numId w:val="2"/>
+        </w:numPr>
+      </w:pPr>
+      <w:r>
+        <w:t>Project requirement doc</w:t>
+      </w:r>
+    </w:p>
+    <w:p>
+      <w:pPr>
+        <w:pStyle w:val="ListParagraph"/>
+        <w:numPr>
+          <w:ilvl w:val="1"/>
+          <w:numId w:val="2"/>
+        </w:numPr>
+      </w:pPr>
+      <w:r>
+        <w:t xml:space="preserve">Topic (domain) </w:t>
+      </w:r>
+    </w:p>
+    <w:p>
+      <w:pPr>
+        <w:pStyle w:val="ListParagraph"/>
+        <w:ind w:left="1440"/>
+      </w:pPr>
+      <w:proofErr w:type="spellStart"/>
+      <w:r>
+        <w:t>Pokemon</w:t>
+      </w:r>
+      <w:proofErr w:type="spellEnd"/>
+      <w:r>
+        <w:t xml:space="preserve"> Database (</w:t>
+      </w:r>
+      <w:proofErr w:type="spellStart"/>
+      <w:r>
+        <w:t>pokedex</w:t>
+      </w:r>
+      <w:proofErr w:type="spellEnd"/>
+      <w:r>
+        <w:t>)</w:t>
+      </w:r>
+    </w:p>
+    <w:p>
+      <w:pPr>
+        <w:pStyle w:val="ListParagraph"/>
+        <w:numPr>
+          <w:ilvl w:val="1"/>
+          <w:numId w:val="2"/>
+        </w:numPr>
+      </w:pPr>
+      <w:r>
+        <w:t>List functionalities will be implemented in the project (use bullet items, not paragraph)</w:t>
       </w:r>
     </w:p>
     <w:p>
@@ -203,7 +332,15 @@
         </w:numPr>
       </w:pPr>
       <w:r>
-        <w:t>Report on how the work been distributed among team members</w:t>
+        <w:t xml:space="preserve">Search the move table </w:t>
+      </w:r>
+      <w:proofErr w:type="gramStart"/>
+      <w:r>
+        <w:t>off of</w:t>
+      </w:r>
+      <w:proofErr w:type="gramEnd"/>
+      <w:r>
+        <w:t xml:space="preserve"> name and type</w:t>
       </w:r>
     </w:p>
     <w:p>
@@ -215,34 +352,7 @@
         </w:numPr>
       </w:pPr>
       <w:r>
-        <w:t>Project requirement doc</w:t>
-      </w:r>
-    </w:p>
-    <w:p>
-      <w:pPr>
-        <w:pStyle w:val="ListParagraph"/>
-        <w:numPr>
-          <w:ilvl w:val="1"/>
-          <w:numId w:val="3"/>
-        </w:numPr>
-      </w:pPr>
-      <w:r>
-        <w:t xml:space="preserve">Topic (domain) </w:t>
-      </w:r>
-    </w:p>
-    <w:p>
-      <w:pPr>
-        <w:pStyle w:val="ListParagraph"/>
-        <w:numPr>
-          <w:ilvl w:val="1"/>
-          <w:numId w:val="3"/>
-        </w:numPr>
-      </w:pPr>
-      <w:r>
-        <w:t xml:space="preserve">List functionalities will be implemented in the project </w:t>
-      </w:r>
-      <w:r>
-        <w:t>(use bullet items, not paragraph)</w:t>
+        <w:t>Sort the move table by power</w:t>
       </w:r>
     </w:p>
     <w:p>
@@ -252,15 +362,17 @@
           <w:ilvl w:val="0"/>
           <w:numId w:val="3"/>
         </w:numPr>
-        <w:rPr>
-          <w:highlight w:val="yellow"/>
-        </w:rPr>
-      </w:pPr>
-      <w:r>
-        <w:rPr>
-          <w:highlight w:val="yellow"/>
-        </w:rPr>
-        <w:t>ERD for data modeling</w:t>
+      </w:pPr>
+      <w:r>
+        <w:t xml:space="preserve">Search the </w:t>
+      </w:r>
+      <w:proofErr w:type="spellStart"/>
+      <w:r>
+        <w:t>pokemon</w:t>
+      </w:r>
+      <w:proofErr w:type="spellEnd"/>
+      <w:r>
+        <w:t xml:space="preserve"> table by type</w:t>
       </w:r>
     </w:p>
     <w:p>
@@ -270,43 +382,17 @@
           <w:ilvl w:val="0"/>
           <w:numId w:val="3"/>
         </w:numPr>
-        <w:rPr>
-          <w:highlight w:val="yellow"/>
-        </w:rPr>
-      </w:pPr>
-      <w:r>
-        <w:rPr>
-          <w:highlight w:val="yellow"/>
-        </w:rPr>
-        <w:t>Script (.</w:t>
+      </w:pPr>
+      <w:r>
+        <w:t xml:space="preserve">Sort the </w:t>
       </w:r>
       <w:proofErr w:type="spellStart"/>
       <w:r>
-        <w:rPr>
-          <w:highlight w:val="yellow"/>
-        </w:rPr>
-        <w:t>sql</w:t>
+        <w:t>pokemon</w:t>
       </w:r>
       <w:proofErr w:type="spellEnd"/>
       <w:r>
-        <w:rPr>
-          <w:highlight w:val="yellow"/>
-        </w:rPr>
-        <w:t xml:space="preserve"> file) for creating tables, views, </w:t>
-      </w:r>
-      <w:proofErr w:type="gramStart"/>
-      <w:r>
-        <w:rPr>
-          <w:highlight w:val="yellow"/>
-        </w:rPr>
-        <w:t>functions,  and</w:t>
-      </w:r>
-      <w:proofErr w:type="gramEnd"/>
-      <w:r>
-        <w:rPr>
-          <w:highlight w:val="yellow"/>
-        </w:rPr>
-        <w:t xml:space="preserve"> inserting initial records</w:t>
+        <w:t xml:space="preserve"> table by attack, defense, special and speed</w:t>
       </w:r>
     </w:p>
     <w:p>
@@ -316,15 +402,9 @@
           <w:ilvl w:val="0"/>
           <w:numId w:val="3"/>
         </w:numPr>
-        <w:rPr>
-          <w:strike/>
-        </w:rPr>
-      </w:pPr>
-      <w:r>
-        <w:rPr>
-          <w:strike/>
-        </w:rPr>
-        <w:t>UML class diagram for implementation design</w:t>
+      </w:pPr>
+      <w:r>
+        <w:t>Calculate type matchup damage multiplier</w:t>
       </w:r>
     </w:p>
     <w:p>
@@ -334,6 +414,98 @@
           <w:ilvl w:val="0"/>
           <w:numId w:val="3"/>
         </w:numPr>
+      </w:pPr>
+      <w:r>
+        <w:t>Create a new team that will be added to the database</w:t>
+      </w:r>
+    </w:p>
+    <w:p>
+      <w:pPr>
+        <w:pStyle w:val="ListParagraph"/>
+        <w:numPr>
+          <w:ilvl w:val="0"/>
+          <w:numId w:val="3"/>
+        </w:numPr>
+      </w:pPr>
+      <w:r>
+        <w:t>View all created teams</w:t>
+      </w:r>
+    </w:p>
+    <w:p>
+      <w:pPr>
+        <w:pStyle w:val="ListParagraph"/>
+        <w:numPr>
+          <w:ilvl w:val="0"/>
+          <w:numId w:val="2"/>
+        </w:numPr>
+        <w:rPr>
+          <w:highlight w:val="yellow"/>
+        </w:rPr>
+      </w:pPr>
+      <w:r>
+        <w:rPr>
+          <w:highlight w:val="yellow"/>
+        </w:rPr>
+        <w:t>ERD for data modeling</w:t>
+      </w:r>
+    </w:p>
+    <w:p>
+      <w:pPr>
+        <w:pStyle w:val="ListParagraph"/>
+        <w:numPr>
+          <w:ilvl w:val="0"/>
+          <w:numId w:val="2"/>
+        </w:numPr>
+        <w:rPr>
+          <w:highlight w:val="yellow"/>
+        </w:rPr>
+      </w:pPr>
+      <w:r>
+        <w:rPr>
+          <w:highlight w:val="yellow"/>
+        </w:rPr>
+        <w:t>Script (.</w:t>
+      </w:r>
+      <w:proofErr w:type="spellStart"/>
+      <w:r>
+        <w:rPr>
+          <w:highlight w:val="yellow"/>
+        </w:rPr>
+        <w:t>sql</w:t>
+      </w:r>
+      <w:proofErr w:type="spellEnd"/>
+      <w:r>
+        <w:rPr>
+          <w:highlight w:val="yellow"/>
+        </w:rPr>
+        <w:t xml:space="preserve"> file) for creating tables, views, functions,  and inserting initial records</w:t>
+      </w:r>
+    </w:p>
+    <w:p>
+      <w:pPr>
+        <w:pStyle w:val="ListParagraph"/>
+        <w:numPr>
+          <w:ilvl w:val="0"/>
+          <w:numId w:val="2"/>
+        </w:numPr>
+        <w:rPr>
+          <w:strike/>
+        </w:rPr>
+      </w:pPr>
+      <w:r>
+        <w:rPr>
+          <w:strike/>
+        </w:rPr>
+        <w:t>UML class diagram for implementation design</w:t>
+      </w:r>
+    </w:p>
+    <w:p>
+      <w:pPr>
+        <w:pStyle w:val="ListParagraph"/>
+        <w:numPr>
+          <w:ilvl w:val="0"/>
+          <w:numId w:val="2"/>
+        </w:numPr>
         <w:rPr>
           <w:highlight w:val="yellow"/>
         </w:rPr>
@@ -353,6 +525,7 @@
         </w:rPr>
       </w:pPr>
     </w:p>
+    <w:p/>
     <w:sectPr>
       <w:pgSz w:w="12240" w:h="15840"/>
       <w:pgMar w:top="1440" w:right="1440" w:bottom="1440" w:left="1440" w:header="720" w:footer="720" w:gutter="0"/>
@@ -364,94 +537,118 @@
 </file>
 
 <file path=word/numbering.xml><?xml version="1.0" encoding="utf-8"?>
-<w:numbering xmlns:wpc="http://schemas.microsoft.com/office/word/2010/wordprocessingCanvas" xmlns:cx="http://schemas.microsoft.com/office/drawing/2014/chartex" xmlns:cx1="http://schemas.microsoft.com/office/drawing/2015/9/8/chartex" xmlns:cx2="http://schemas.microsoft.com/office/drawing/2015/10/21/chartex" xmlns:cx3="http://schemas.microsoft.com/office/drawing/2016/5/9/chartex" xmlns:cx4="http://schemas.microsoft.com/office/drawing/2016/5/10/chartex" xmlns:cx5="http://schemas.microsoft.com/office/drawing/2016/5/11/chartex" xmlns:cx6="http://schemas.microsoft.com/office/drawing/2016/5/12/chartex" xmlns:cx7="http://schemas.microsoft.com/office/drawing/2016/5/13/chartex" xmlns:cx8="http://schemas.microsoft.com/office/drawing/2016/5/14/chartex" xmlns:mc="http://schemas.openxmlformats.org/markup-compatibility/2006" xmlns:aink="http://schemas.microsoft.com/office/drawing/2016/ink" xmlns:am3d="http://schemas.microsoft.com/office/drawing/2017/model3d" xmlns:o="urn:schemas-microsoft-com:office:office" xmlns:r="http://schemas.openxmlformats.org/officeDocument/2006/relationships" xmlns:m="http://schemas.openxmlformats.org/officeDocument/2006/math" xmlns:v="urn:schemas-microsoft-com:vml" xmlns:wp14="http://schemas.microsoft.com/office/word/2010/wordprocessingDrawing" xmlns:wp="http://schemas.openxmlformats.org/drawingml/2006/wordprocessingDrawing" xmlns:w10="urn:schemas-microsoft-com:office:word" xmlns:w="http://schemas.openxmlformats.org/wordprocessingml/2006/main" xmlns:w14="http://schemas.microsoft.com/office/word/2010/wordml" xmlns:w15="http://schemas.microsoft.com/office/word/2012/wordml" xmlns:w16cex="http://schemas.microsoft.com/office/word/2018/wordml/cex" xmlns:w16cid="http://schemas.microsoft.com/office/word/2016/wordml/cid" xmlns:w16="http://schemas.microsoft.com/office/word/2018/wordml" xmlns:w16sdtdh="http://schemas.microsoft.com/office/word/2020/wordml/sdtdatahash" xmlns:w16se="http://schemas.microsoft.com/office/word/2015/wordml/symex" xmlns:wpg="http://schemas.microsoft.com/office/word/2010/wordprocessingGroup" xmlns:wpi="http://schemas.microsoft.com/office/word/2010/wordprocessingInk" xmlns:wne="http://schemas.microsoft.com/office/word/2006/wordml" xmlns:wps="http://schemas.microsoft.com/office/word/2010/wordprocessingShape" mc:Ignorable="w14 w15 w16se w16cid w16 w16cex w16sdtdh wp14">
+<w:numbering xmlns:wpc="http://schemas.microsoft.com/office/word/2010/wordprocessingCanvas" xmlns:cx="http://schemas.microsoft.com/office/drawing/2014/chartex" xmlns:cx1="http://schemas.microsoft.com/office/drawing/2015/9/8/chartex" xmlns:cx2="http://schemas.microsoft.com/office/drawing/2015/10/21/chartex" xmlns:cx3="http://schemas.microsoft.com/office/drawing/2016/5/9/chartex" xmlns:cx4="http://schemas.microsoft.com/office/drawing/2016/5/10/chartex" xmlns:cx5="http://schemas.microsoft.com/office/drawing/2016/5/11/chartex" xmlns:cx6="http://schemas.microsoft.com/office/drawing/2016/5/12/chartex" xmlns:cx7="http://schemas.microsoft.com/office/drawing/2016/5/13/chartex" xmlns:cx8="http://schemas.microsoft.com/office/drawing/2016/5/14/chartex" xmlns:mc="http://schemas.openxmlformats.org/markup-compatibility/2006" xmlns:aink="http://schemas.microsoft.com/office/drawing/2016/ink" xmlns:am3d="http://schemas.microsoft.com/office/drawing/2017/model3d" xmlns:o="urn:schemas-microsoft-com:office:office" xmlns:r="http://schemas.openxmlformats.org/officeDocument/2006/relationships" xmlns:m="http://schemas.openxmlformats.org/officeDocument/2006/math" xmlns:v="urn:schemas-microsoft-com:vml" xmlns:wp14="http://schemas.microsoft.com/office/word/2010/wordprocessingDrawing" xmlns:wp="http://schemas.openxmlformats.org/drawingml/2006/wordprocessingDrawing" xmlns:w10="urn:schemas-microsoft-com:office:word" xmlns:w="http://schemas.openxmlformats.org/wordprocessingml/2006/main" xmlns:w14="http://schemas.microsoft.com/office/word/2010/wordml" xmlns:w15="http://schemas.microsoft.com/office/word/2012/wordml" xmlns:w16cex="http://schemas.microsoft.com/office/word/2018/wordml/cex" xmlns:w16cid="http://schemas.microsoft.com/office/word/2016/wordml/cid" xmlns:w16="http://schemas.microsoft.com/office/word/2018/wordml" xmlns:w16se="http://schemas.microsoft.com/office/word/2015/wordml/symex" xmlns:wpg="http://schemas.microsoft.com/office/word/2010/wordprocessingGroup" xmlns:wpi="http://schemas.microsoft.com/office/word/2010/wordprocessingInk" xmlns:wne="http://schemas.microsoft.com/office/word/2006/wordml" xmlns:wps="http://schemas.microsoft.com/office/word/2010/wordprocessingShape" mc:Ignorable="w14 w15 w16se w16cid w16 w16cex wp14">
   <w:abstractNum w:abstractNumId="0" w15:restartNumberingAfterBreak="0">
-    <w:nsid w:val="524F6054"/>
+    <w:nsid w:val="5754697F"/>
     <w:multiLevelType w:val="hybridMultilevel"/>
-    <w:tmpl w:val="EC867A58"/>
-    <w:lvl w:ilvl="0" w:tplc="52AAD07E">
-      <w:start w:val="1"/>
-      <w:numFmt w:val="decimal"/>
-      <w:lvlText w:val="%1."/>
-      <w:lvlJc w:val="left"/>
-      <w:pPr>
-        <w:ind w:left="1080" w:hanging="360"/>
+    <w:tmpl w:val="DA489A20"/>
+    <w:lvl w:ilvl="0" w:tplc="04090001">
+      <w:start w:val="1"/>
+      <w:numFmt w:val="bullet"/>
+      <w:lvlText w:val=""/>
+      <w:lvlJc w:val="left"/>
+      <w:pPr>
+        <w:ind w:left="2160" w:hanging="360"/>
       </w:pPr>
       <w:rPr>
-        <w:rFonts w:hint="default"/>
+        <w:rFonts w:ascii="Symbol" w:hAnsi="Symbol" w:hint="default"/>
       </w:rPr>
     </w:lvl>
-    <w:lvl w:ilvl="1" w:tplc="04090019" w:tentative="1">
-      <w:start w:val="1"/>
-      <w:numFmt w:val="lowerLetter"/>
-      <w:lvlText w:val="%2."/>
-      <w:lvlJc w:val="left"/>
-      <w:pPr>
-        <w:ind w:left="1800" w:hanging="360"/>
-      </w:pPr>
-    </w:lvl>
-    <w:lvl w:ilvl="2" w:tplc="0409001B" w:tentative="1">
-      <w:start w:val="1"/>
-      <w:numFmt w:val="lowerRoman"/>
-      <w:lvlText w:val="%3."/>
-      <w:lvlJc w:val="right"/>
-      <w:pPr>
-        <w:ind w:left="2520" w:hanging="180"/>
-      </w:pPr>
-    </w:lvl>
-    <w:lvl w:ilvl="3" w:tplc="0409000F" w:tentative="1">
-      <w:start w:val="1"/>
-      <w:numFmt w:val="decimal"/>
-      <w:lvlText w:val="%4."/>
-      <w:lvlJc w:val="left"/>
-      <w:pPr>
-        <w:ind w:left="3240" w:hanging="360"/>
-      </w:pPr>
-    </w:lvl>
-    <w:lvl w:ilvl="4" w:tplc="04090019" w:tentative="1">
-      <w:start w:val="1"/>
-      <w:numFmt w:val="lowerLetter"/>
-      <w:lvlText w:val="%5."/>
-      <w:lvlJc w:val="left"/>
-      <w:pPr>
-        <w:ind w:left="3960" w:hanging="360"/>
-      </w:pPr>
-    </w:lvl>
-    <w:lvl w:ilvl="5" w:tplc="0409001B" w:tentative="1">
-      <w:start w:val="1"/>
-      <w:numFmt w:val="lowerRoman"/>
-      <w:lvlText w:val="%6."/>
-      <w:lvlJc w:val="right"/>
-      <w:pPr>
-        <w:ind w:left="4680" w:hanging="180"/>
-      </w:pPr>
-    </w:lvl>
-    <w:lvl w:ilvl="6" w:tplc="0409000F" w:tentative="1">
-      <w:start w:val="1"/>
-      <w:numFmt w:val="decimal"/>
-      <w:lvlText w:val="%7."/>
-      <w:lvlJc w:val="left"/>
-      <w:pPr>
-        <w:ind w:left="5400" w:hanging="360"/>
-      </w:pPr>
-    </w:lvl>
-    <w:lvl w:ilvl="7" w:tplc="04090019" w:tentative="1">
-      <w:start w:val="1"/>
-      <w:numFmt w:val="lowerLetter"/>
-      <w:lvlText w:val="%8."/>
-      <w:lvlJc w:val="left"/>
-      <w:pPr>
-        <w:ind w:left="6120" w:hanging="360"/>
-      </w:pPr>
-    </w:lvl>
-    <w:lvl w:ilvl="8" w:tplc="0409001B" w:tentative="1">
-      <w:start w:val="1"/>
-      <w:numFmt w:val="lowerRoman"/>
-      <w:lvlText w:val="%9."/>
-      <w:lvlJc w:val="right"/>
-      <w:pPr>
-        <w:ind w:left="6840" w:hanging="180"/>
-      </w:pPr>
+    <w:lvl w:ilvl="1" w:tplc="04090003" w:tentative="1">
+      <w:start w:val="1"/>
+      <w:numFmt w:val="bullet"/>
+      <w:lvlText w:val="o"/>
+      <w:lvlJc w:val="left"/>
+      <w:pPr>
+        <w:ind w:left="2880" w:hanging="360"/>
+      </w:pPr>
+      <w:rPr>
+        <w:rFonts w:ascii="Courier New" w:hAnsi="Courier New" w:cs="Courier New" w:hint="default"/>
+      </w:rPr>
+    </w:lvl>
+    <w:lvl w:ilvl="2" w:tplc="04090005" w:tentative="1">
+      <w:start w:val="1"/>
+      <w:numFmt w:val="bullet"/>
+      <w:lvlText w:val=""/>
+      <w:lvlJc w:val="left"/>
+      <w:pPr>
+        <w:ind w:left="3600" w:hanging="360"/>
+      </w:pPr>
+      <w:rPr>
+        <w:rFonts w:ascii="Wingdings" w:hAnsi="Wingdings" w:hint="default"/>
+      </w:rPr>
+    </w:lvl>
+    <w:lvl w:ilvl="3" w:tplc="04090001" w:tentative="1">
+      <w:start w:val="1"/>
+      <w:numFmt w:val="bullet"/>
+      <w:lvlText w:val=""/>
+      <w:lvlJc w:val="left"/>
+      <w:pPr>
+        <w:ind w:left="4320" w:hanging="360"/>
+      </w:pPr>
+      <w:rPr>
+        <w:rFonts w:ascii="Symbol" w:hAnsi="Symbol" w:hint="default"/>
+      </w:rPr>
+    </w:lvl>
+    <w:lvl w:ilvl="4" w:tplc="04090003" w:tentative="1">
+      <w:start w:val="1"/>
+      <w:numFmt w:val="bullet"/>
+      <w:lvlText w:val="o"/>
+      <w:lvlJc w:val="left"/>
+      <w:pPr>
+        <w:ind w:left="5040" w:hanging="360"/>
+      </w:pPr>
+      <w:rPr>
+        <w:rFonts w:ascii="Courier New" w:hAnsi="Courier New" w:cs="Courier New" w:hint="default"/>
+      </w:rPr>
+    </w:lvl>
+    <w:lvl w:ilvl="5" w:tplc="04090005" w:tentative="1">
+      <w:start w:val="1"/>
+      <w:numFmt w:val="bullet"/>
+      <w:lvlText w:val=""/>
+      <w:lvlJc w:val="left"/>
+      <w:pPr>
+        <w:ind w:left="5760" w:hanging="360"/>
+      </w:pPr>
+      <w:rPr>
+        <w:rFonts w:ascii="Wingdings" w:hAnsi="Wingdings" w:hint="default"/>
+      </w:rPr>
+    </w:lvl>
+    <w:lvl w:ilvl="6" w:tplc="04090001" w:tentative="1">
+      <w:start w:val="1"/>
+      <w:numFmt w:val="bullet"/>
+      <w:lvlText w:val=""/>
+      <w:lvlJc w:val="left"/>
+      <w:pPr>
+        <w:ind w:left="6480" w:hanging="360"/>
+      </w:pPr>
+      <w:rPr>
+        <w:rFonts w:ascii="Symbol" w:hAnsi="Symbol" w:hint="default"/>
+      </w:rPr>
+    </w:lvl>
+    <w:lvl w:ilvl="7" w:tplc="04090003" w:tentative="1">
+      <w:start w:val="1"/>
+      <w:numFmt w:val="bullet"/>
+      <w:lvlText w:val="o"/>
+      <w:lvlJc w:val="left"/>
+      <w:pPr>
+        <w:ind w:left="7200" w:hanging="360"/>
+      </w:pPr>
+      <w:rPr>
+        <w:rFonts w:ascii="Courier New" w:hAnsi="Courier New" w:cs="Courier New" w:hint="default"/>
+      </w:rPr>
+    </w:lvl>
+    <w:lvl w:ilvl="8" w:tplc="04090005" w:tentative="1">
+      <w:start w:val="1"/>
+      <w:numFmt w:val="bullet"/>
+      <w:lvlText w:val=""/>
+      <w:lvlJc w:val="left"/>
+      <w:pPr>
+        <w:ind w:left="7920" w:hanging="360"/>
+      </w:pPr>
+      <w:rPr>
+        <w:rFonts w:ascii="Wingdings" w:hAnsi="Wingdings" w:hint="default"/>
+      </w:rPr>
     </w:lvl>
   </w:abstractNum>
   <w:abstractNum w:abstractNumId="1" w15:restartNumberingAfterBreak="0">
@@ -565,7 +762,7 @@
         <w:ind w:left="1440" w:hanging="360"/>
       </w:pPr>
     </w:lvl>
-    <w:lvl w:ilvl="2" w:tplc="0409001B" w:tentative="1">
+    <w:lvl w:ilvl="2" w:tplc="0409001B">
       <w:start w:val="1"/>
       <w:numFmt w:val="lowerRoman"/>
       <w:lvlText w:val="%3."/>
@@ -633,23 +830,23 @@
     <w:abstractNumId w:val="1"/>
   </w:num>
   <w:num w:numId="2">
-    <w:abstractNumId w:val="0"/>
+    <w:abstractNumId w:val="2"/>
   </w:num>
   <w:num w:numId="3">
-    <w:abstractNumId w:val="2"/>
+    <w:abstractNumId w:val="0"/>
   </w:num>
 </w:numbering>
 </file>
 
 <file path=word/styles.xml><?xml version="1.0" encoding="utf-8"?>
-<w:styles xmlns:mc="http://schemas.openxmlformats.org/markup-compatibility/2006" xmlns:r="http://schemas.openxmlformats.org/officeDocument/2006/relationships" xmlns:w="http://schemas.openxmlformats.org/wordprocessingml/2006/main" xmlns:w14="http://schemas.microsoft.com/office/word/2010/wordml" xmlns:w15="http://schemas.microsoft.com/office/word/2012/wordml" xmlns:w16cex="http://schemas.microsoft.com/office/word/2018/wordml/cex" xmlns:w16cid="http://schemas.microsoft.com/office/word/2016/wordml/cid" xmlns:w16="http://schemas.microsoft.com/office/word/2018/wordml" xmlns:w16sdtdh="http://schemas.microsoft.com/office/word/2020/wordml/sdtdatahash" xmlns:w16se="http://schemas.microsoft.com/office/word/2015/wordml/symex" mc:Ignorable="w14 w15 w16se w16cid w16 w16cex w16sdtdh">
+<w:styles xmlns:mc="http://schemas.openxmlformats.org/markup-compatibility/2006" xmlns:r="http://schemas.openxmlformats.org/officeDocument/2006/relationships" xmlns:w="http://schemas.openxmlformats.org/wordprocessingml/2006/main" xmlns:w14="http://schemas.microsoft.com/office/word/2010/wordml" xmlns:w15="http://schemas.microsoft.com/office/word/2012/wordml" xmlns:w16cex="http://schemas.microsoft.com/office/word/2018/wordml/cex" xmlns:w16cid="http://schemas.microsoft.com/office/word/2016/wordml/cid" xmlns:w16="http://schemas.microsoft.com/office/word/2018/wordml" xmlns:w16se="http://schemas.microsoft.com/office/word/2015/wordml/symex" mc:Ignorable="w14 w15 w16se w16cid w16 w16cex">
   <w:docDefaults>
     <w:rPrDefault>
       <w:rPr>
-        <w:rFonts w:asciiTheme="minorHAnsi" w:eastAsiaTheme="minorEastAsia" w:hAnsiTheme="minorHAnsi" w:cstheme="minorBidi"/>
+        <w:rFonts w:asciiTheme="minorHAnsi" w:eastAsiaTheme="minorHAnsi" w:hAnsiTheme="minorHAnsi" w:cstheme="minorBidi"/>
         <w:sz w:val="22"/>
         <w:szCs w:val="22"/>
-        <w:lang w:val="en-US" w:eastAsia="zh-CN" w:bidi="ar-SA"/>
+        <w:lang w:val="en-US" w:eastAsia="en-US" w:bidi="ar-SA"/>
       </w:rPr>
     </w:rPrDefault>
     <w:pPrDefault>
@@ -1039,6 +1236,11 @@
   <w:style w:type="paragraph" w:default="1" w:styleId="Normal">
     <w:name w:val="Normal"/>
     <w:qFormat/>
+    <w:rsid w:val="008C6C0A"/>
+    <w:rPr>
+      <w:rFonts w:eastAsiaTheme="minorEastAsia"/>
+      <w:lang w:eastAsia="zh-CN"/>
+    </w:rPr>
   </w:style>
   <w:style w:type="character" w:default="1" w:styleId="DefaultParagraphFont">
     <w:name w:val="Default Paragraph Font"/>
@@ -1072,7 +1274,7 @@
     <w:basedOn w:val="Normal"/>
     <w:uiPriority w:val="34"/>
     <w:qFormat/>
-    <w:rsid w:val="00862733"/>
+    <w:rsid w:val="008C6C0A"/>
     <w:pPr>
       <w:ind w:left="720"/>
       <w:contextualSpacing/>
@@ -1085,7 +1287,7 @@
     <w:link w:val="TitleChar"/>
     <w:uiPriority w:val="10"/>
     <w:qFormat/>
-    <w:rsid w:val="00862733"/>
+    <w:rsid w:val="008C6C0A"/>
     <w:pPr>
       <w:spacing w:after="0" w:line="240" w:lineRule="auto"/>
       <w:contextualSpacing/>
@@ -1103,13 +1305,14 @@
     <w:basedOn w:val="DefaultParagraphFont"/>
     <w:link w:val="Title"/>
     <w:uiPriority w:val="10"/>
-    <w:rsid w:val="00862733"/>
+    <w:rsid w:val="008C6C0A"/>
     <w:rPr>
       <w:rFonts w:asciiTheme="majorHAnsi" w:eastAsiaTheme="majorEastAsia" w:hAnsiTheme="majorHAnsi" w:cstheme="majorBidi"/>
       <w:spacing w:val="-10"/>
       <w:kern w:val="28"/>
       <w:sz w:val="56"/>
       <w:szCs w:val="56"/>
+      <w:lang w:eastAsia="zh-CN"/>
     </w:rPr>
   </w:style>
 </w:styles>

</xml_diff>

<commit_message>
finalized project for presentation
</commit_message>
<xml_diff>
--- a/Final Write-up.docx
+++ b/Final Write-up.docx
@@ -1,6 +1,6 @@
 
 <file path=word/document.xml><?xml version="1.0" encoding="utf-8"?>
-<w:document xmlns:wpc="http://schemas.microsoft.com/office/word/2010/wordprocessingCanvas" xmlns:cx="http://schemas.microsoft.com/office/drawing/2014/chartex" xmlns:cx1="http://schemas.microsoft.com/office/drawing/2015/9/8/chartex" xmlns:cx2="http://schemas.microsoft.com/office/drawing/2015/10/21/chartex" xmlns:cx3="http://schemas.microsoft.com/office/drawing/2016/5/9/chartex" xmlns:cx4="http://schemas.microsoft.com/office/drawing/2016/5/10/chartex" xmlns:cx5="http://schemas.microsoft.com/office/drawing/2016/5/11/chartex" xmlns:cx6="http://schemas.microsoft.com/office/drawing/2016/5/12/chartex" xmlns:cx7="http://schemas.microsoft.com/office/drawing/2016/5/13/chartex" xmlns:cx8="http://schemas.microsoft.com/office/drawing/2016/5/14/chartex" xmlns:mc="http://schemas.openxmlformats.org/markup-compatibility/2006" xmlns:aink="http://schemas.microsoft.com/office/drawing/2016/ink" xmlns:am3d="http://schemas.microsoft.com/office/drawing/2017/model3d" xmlns:o="urn:schemas-microsoft-com:office:office" xmlns:r="http://schemas.openxmlformats.org/officeDocument/2006/relationships" xmlns:m="http://schemas.openxmlformats.org/officeDocument/2006/math" xmlns:v="urn:schemas-microsoft-com:vml" xmlns:wp14="http://schemas.microsoft.com/office/word/2010/wordprocessingDrawing" xmlns:wp="http://schemas.openxmlformats.org/drawingml/2006/wordprocessingDrawing" xmlns:w10="urn:schemas-microsoft-com:office:word" xmlns:w="http://schemas.openxmlformats.org/wordprocessingml/2006/main" xmlns:w14="http://schemas.microsoft.com/office/word/2010/wordml" xmlns:w15="http://schemas.microsoft.com/office/word/2012/wordml" xmlns:w16cex="http://schemas.microsoft.com/office/word/2018/wordml/cex" xmlns:w16cid="http://schemas.microsoft.com/office/word/2016/wordml/cid" xmlns:w16="http://schemas.microsoft.com/office/word/2018/wordml" xmlns:w16se="http://schemas.microsoft.com/office/word/2015/wordml/symex" xmlns:wpg="http://schemas.microsoft.com/office/word/2010/wordprocessingGroup" xmlns:wpi="http://schemas.microsoft.com/office/word/2010/wordprocessingInk" xmlns:wne="http://schemas.microsoft.com/office/word/2006/wordml" xmlns:wps="http://schemas.microsoft.com/office/word/2010/wordprocessingShape" mc:Ignorable="w14 w15 w16se w16cid w16 w16cex wp14">
+<w:document xmlns:wpc="http://schemas.microsoft.com/office/word/2010/wordprocessingCanvas" xmlns:cx="http://schemas.microsoft.com/office/drawing/2014/chartex" xmlns:cx1="http://schemas.microsoft.com/office/drawing/2015/9/8/chartex" xmlns:cx2="http://schemas.microsoft.com/office/drawing/2015/10/21/chartex" xmlns:cx3="http://schemas.microsoft.com/office/drawing/2016/5/9/chartex" xmlns:cx4="http://schemas.microsoft.com/office/drawing/2016/5/10/chartex" xmlns:cx5="http://schemas.microsoft.com/office/drawing/2016/5/11/chartex" xmlns:cx6="http://schemas.microsoft.com/office/drawing/2016/5/12/chartex" xmlns:cx7="http://schemas.microsoft.com/office/drawing/2016/5/13/chartex" xmlns:cx8="http://schemas.microsoft.com/office/drawing/2016/5/14/chartex" xmlns:mc="http://schemas.openxmlformats.org/markup-compatibility/2006" xmlns:aink="http://schemas.microsoft.com/office/drawing/2016/ink" xmlns:am3d="http://schemas.microsoft.com/office/drawing/2017/model3d" xmlns:o="urn:schemas-microsoft-com:office:office" xmlns:r="http://schemas.openxmlformats.org/officeDocument/2006/relationships" xmlns:m="http://schemas.openxmlformats.org/officeDocument/2006/math" xmlns:v="urn:schemas-microsoft-com:vml" xmlns:wp14="http://schemas.microsoft.com/office/word/2010/wordprocessingDrawing" xmlns:wp="http://schemas.openxmlformats.org/drawingml/2006/wordprocessingDrawing" xmlns:w10="urn:schemas-microsoft-com:office:word" xmlns:w="http://schemas.openxmlformats.org/wordprocessingml/2006/main" xmlns:w14="http://schemas.microsoft.com/office/word/2010/wordml" xmlns:w15="http://schemas.microsoft.com/office/word/2012/wordml" xmlns:w16cex="http://schemas.microsoft.com/office/word/2018/wordml/cex" xmlns:w16cid="http://schemas.microsoft.com/office/word/2016/wordml/cid" xmlns:w16="http://schemas.microsoft.com/office/word/2018/wordml" xmlns:w16sdtdh="http://schemas.microsoft.com/office/word/2020/wordml/sdtdatahash" xmlns:w16se="http://schemas.microsoft.com/office/word/2015/wordml/symex" xmlns:wpg="http://schemas.microsoft.com/office/word/2010/wordprocessingGroup" xmlns:wpi="http://schemas.microsoft.com/office/word/2010/wordprocessingInk" xmlns:wne="http://schemas.microsoft.com/office/word/2006/wordml" xmlns:wps="http://schemas.microsoft.com/office/word/2010/wordprocessingShape" mc:Ignorable="w14 w15 w16se w16cid w16 w16cex w16sdtdh wp14">
   <w:body>
     <w:p>
       <w:pPr>
@@ -48,12 +48,15 @@
           <w:ilvl w:val="0"/>
           <w:numId w:val="1"/>
         </w:numPr>
-      </w:pPr>
-      <w:r>
-        <w:t>Update data from databas</w:t>
-      </w:r>
-      <w:r>
-        <w:t>e</w:t>
+        <w:rPr>
+          <w:highlight w:val="yellow"/>
+        </w:rPr>
+      </w:pPr>
+      <w:r>
+        <w:rPr>
+          <w:highlight w:val="yellow"/>
+        </w:rPr>
+        <w:t>Update data from database</w:t>
       </w:r>
     </w:p>
     <w:p>
@@ -130,17 +133,8 @@
           <w:b/>
           <w:bCs/>
         </w:rPr>
-        <w:t xml:space="preserve">What to submit in the final </w:t>
-      </w:r>
-      <w:proofErr w:type="gramStart"/>
-      <w:r>
-        <w:rPr>
-          <w:b/>
-          <w:bCs/>
-        </w:rPr>
-        <w:t>package:</w:t>
-      </w:r>
-      <w:proofErr w:type="gramEnd"/>
+        <w:t>What to submit in the final package:</w:t>
+      </w:r>
     </w:p>
     <w:p>
       <w:pPr>
@@ -173,24 +167,17 @@
           <w:b/>
           <w:bCs/>
         </w:rPr>
-        <w:t xml:space="preserve">Alex </w:t>
-      </w:r>
-      <w:proofErr w:type="spellStart"/>
-      <w:r>
-        <w:rPr>
-          <w:b/>
-          <w:bCs/>
-        </w:rPr>
-        <w:t>Tjellesen</w:t>
-      </w:r>
-      <w:proofErr w:type="spellEnd"/>
-      <w:r>
-        <w:rPr>
-          <w:b/>
-          <w:bCs/>
-        </w:rPr>
-        <w:t xml:space="preserve"> and Steven Eddy</w:t>
-      </w:r>
+        <w:t>Alex Tjellesen and Steven Eddy</w:t>
+      </w:r>
+    </w:p>
+    <w:p>
+      <w:pPr>
+        <w:pStyle w:val="ListParagraph"/>
+        <w:rPr>
+          <w:b/>
+          <w:bCs/>
+        </w:rPr>
+      </w:pPr>
     </w:p>
     <w:p>
       <w:pPr>
@@ -199,71 +186,80 @@
           <w:ilvl w:val="0"/>
           <w:numId w:val="2"/>
         </w:numPr>
-      </w:pPr>
-      <w:r>
+        <w:rPr>
+          <w:highlight w:val="yellow"/>
+        </w:rPr>
+      </w:pPr>
+      <w:r>
+        <w:rPr>
+          <w:highlight w:val="yellow"/>
+        </w:rPr>
         <w:t>Report on how the work been distributed among team members</w:t>
       </w:r>
     </w:p>
     <w:p>
       <w:pPr>
         <w:pStyle w:val="ListParagraph"/>
-      </w:pPr>
-      <w:r>
-        <w:t xml:space="preserve">Alex created the project ERD. With table creation and insertion, he did the </w:t>
-      </w:r>
-      <w:proofErr w:type="spellStart"/>
-      <w:r>
-        <w:t>pokemon</w:t>
-      </w:r>
-      <w:proofErr w:type="spellEnd"/>
-      <w:r>
-        <w:t xml:space="preserve"> table and the damage multiplier table. He also created the teambuilder table. For the actual </w:t>
-      </w:r>
-      <w:proofErr w:type="spellStart"/>
-      <w:r>
-        <w:t>gui</w:t>
-      </w:r>
-      <w:proofErr w:type="spellEnd"/>
-      <w:r>
-        <w:t>, he made the homepage and the damage multiplier page. He also worked on the teambuilder page.</w:t>
-      </w:r>
-    </w:p>
-    <w:p>
-      <w:pPr>
-        <w:pStyle w:val="ListParagraph"/>
-      </w:pPr>
-    </w:p>
-    <w:p>
-      <w:pPr>
-        <w:pStyle w:val="ListParagraph"/>
-      </w:pPr>
-      <w:r>
-        <w:t xml:space="preserve">Steven, for table creation he made the move table and the type table, inserting the values as well. For the </w:t>
-      </w:r>
-      <w:proofErr w:type="spellStart"/>
-      <w:r>
-        <w:t>gui</w:t>
-      </w:r>
-      <w:proofErr w:type="spellEnd"/>
-      <w:r>
-        <w:t xml:space="preserve">, he made both the </w:t>
-      </w:r>
-      <w:proofErr w:type="spellStart"/>
-      <w:r>
-        <w:t>pokemon</w:t>
-      </w:r>
-      <w:proofErr w:type="spellEnd"/>
-      <w:r>
-        <w:t xml:space="preserve"> page with </w:t>
-      </w:r>
-      <w:proofErr w:type="gramStart"/>
-      <w:r>
-        <w:t>all of</w:t>
-      </w:r>
-      <w:proofErr w:type="gramEnd"/>
-      <w:r>
-        <w:t xml:space="preserve"> the implementation and same with the move page. He also worked on the teambuilder page.</w:t>
-      </w:r>
+        <w:rPr>
+          <w:b/>
+          <w:bCs/>
+        </w:rPr>
+      </w:pPr>
+      <w:r>
+        <w:rPr>
+          <w:b/>
+          <w:bCs/>
+        </w:rPr>
+        <w:t xml:space="preserve">Alex created the project ERD. With table creation and insertion, he did the pokemon table and the damage multiplier table. He also created the teambuilder table. For the actual gui, he made the homepage and the damage multiplier page. He also worked on the teambuilder </w:t>
+      </w:r>
+      <w:r>
+        <w:rPr>
+          <w:b/>
+          <w:bCs/>
+        </w:rPr>
+        <w:t xml:space="preserve">and teamview </w:t>
+      </w:r>
+      <w:r>
+        <w:rPr>
+          <w:b/>
+          <w:bCs/>
+        </w:rPr>
+        <w:t>page.</w:t>
+      </w:r>
+    </w:p>
+    <w:p>
+      <w:pPr>
+        <w:pStyle w:val="ListParagraph"/>
+        <w:rPr>
+          <w:b/>
+          <w:bCs/>
+        </w:rPr>
+      </w:pPr>
+    </w:p>
+    <w:p>
+      <w:pPr>
+        <w:pStyle w:val="ListParagraph"/>
+        <w:rPr>
+          <w:b/>
+          <w:bCs/>
+        </w:rPr>
+      </w:pPr>
+      <w:r>
+        <w:rPr>
+          <w:b/>
+          <w:bCs/>
+        </w:rPr>
+        <w:t>Steven, for table creation he made the move table and the type table, inserting the values as well. For the gui, he made both the pokemon page with all of the implementation and same with the move page. He also worked on the teambuilder page.</w:t>
+      </w:r>
+    </w:p>
+    <w:p>
+      <w:pPr>
+        <w:pStyle w:val="ListParagraph"/>
+        <w:rPr>
+          <w:b/>
+          <w:bCs/>
+        </w:rPr>
+      </w:pPr>
     </w:p>
     <w:p>
       <w:pPr>
@@ -272,8 +268,14 @@
           <w:ilvl w:val="0"/>
           <w:numId w:val="2"/>
         </w:numPr>
-      </w:pPr>
-      <w:r>
+        <w:rPr>
+          <w:highlight w:val="yellow"/>
+        </w:rPr>
+      </w:pPr>
+      <w:r>
+        <w:rPr>
+          <w:highlight w:val="yellow"/>
+        </w:rPr>
         <w:t>Project requirement doc</w:t>
       </w:r>
     </w:p>
@@ -284,8 +286,14 @@
           <w:ilvl w:val="1"/>
           <w:numId w:val="2"/>
         </w:numPr>
-      </w:pPr>
-      <w:r>
+        <w:rPr>
+          <w:highlight w:val="yellow"/>
+        </w:rPr>
+      </w:pPr>
+      <w:r>
+        <w:rPr>
+          <w:highlight w:val="yellow"/>
+        </w:rPr>
         <w:t xml:space="preserve">Topic (domain) </w:t>
       </w:r>
     </w:p>
@@ -293,22 +301,31 @@
       <w:pPr>
         <w:pStyle w:val="ListParagraph"/>
         <w:ind w:left="1440"/>
-      </w:pPr>
-      <w:proofErr w:type="spellStart"/>
-      <w:r>
-        <w:t>Pokemon</w:t>
-      </w:r>
-      <w:proofErr w:type="spellEnd"/>
-      <w:r>
-        <w:t xml:space="preserve"> Database (</w:t>
-      </w:r>
-      <w:proofErr w:type="spellStart"/>
-      <w:r>
-        <w:t>pokedex</w:t>
-      </w:r>
-      <w:proofErr w:type="spellEnd"/>
-      <w:r>
-        <w:t>)</w:t>
+        <w:rPr>
+          <w:b/>
+          <w:bCs/>
+        </w:rPr>
+      </w:pPr>
+      <w:r>
+        <w:rPr>
+          <w:b/>
+          <w:bCs/>
+        </w:rPr>
+        <w:t xml:space="preserve">Pokemon </w:t>
+      </w:r>
+      <w:r>
+        <w:rPr>
+          <w:b/>
+          <w:bCs/>
+        </w:rPr>
+        <w:t>Index Database</w:t>
+      </w:r>
+      <w:r>
+        <w:rPr>
+          <w:b/>
+          <w:bCs/>
+        </w:rPr>
+        <w:t xml:space="preserve"> (pokedex)</w:t>
       </w:r>
     </w:p>
     <w:p>
@@ -318,8 +335,14 @@
           <w:ilvl w:val="1"/>
           <w:numId w:val="2"/>
         </w:numPr>
-      </w:pPr>
-      <w:r>
+        <w:rPr>
+          <w:highlight w:val="yellow"/>
+        </w:rPr>
+      </w:pPr>
+      <w:r>
+        <w:rPr>
+          <w:highlight w:val="yellow"/>
+        </w:rPr>
         <w:t>List functionalities will be implemented in the project (use bullet items, not paragraph)</w:t>
       </w:r>
     </w:p>
@@ -334,11 +357,9 @@
       <w:r>
         <w:t xml:space="preserve">Search the move table </w:t>
       </w:r>
-      <w:proofErr w:type="gramStart"/>
-      <w:r>
-        <w:t>off of</w:t>
-      </w:r>
-      <w:proofErr w:type="gramEnd"/>
+      <w:r>
+        <w:t>by</w:t>
+      </w:r>
       <w:r>
         <w:t xml:space="preserve"> name and type</w:t>
       </w:r>
@@ -364,15 +385,7 @@
         </w:numPr>
       </w:pPr>
       <w:r>
-        <w:t xml:space="preserve">Search the </w:t>
-      </w:r>
-      <w:proofErr w:type="spellStart"/>
-      <w:r>
-        <w:t>pokemon</w:t>
-      </w:r>
-      <w:proofErr w:type="spellEnd"/>
-      <w:r>
-        <w:t xml:space="preserve"> table by type</w:t>
+        <w:t>Search the pokemon table by type</w:t>
       </w:r>
     </w:p>
     <w:p>
@@ -384,15 +397,7 @@
         </w:numPr>
       </w:pPr>
       <w:r>
-        <w:t xml:space="preserve">Sort the </w:t>
-      </w:r>
-      <w:proofErr w:type="spellStart"/>
-      <w:r>
-        <w:t>pokemon</w:t>
-      </w:r>
-      <w:proofErr w:type="spellEnd"/>
-      <w:r>
-        <w:t xml:space="preserve"> table by attack, defense, special and speed</w:t>
+        <w:t>Sort the pokemon table by attack, defense, special and speed</w:t>
       </w:r>
     </w:p>
     <w:p>
@@ -464,21 +469,7 @@
         <w:rPr>
           <w:highlight w:val="yellow"/>
         </w:rPr>
-        <w:t>Script (.</w:t>
-      </w:r>
-      <w:proofErr w:type="spellStart"/>
-      <w:r>
-        <w:rPr>
-          <w:highlight w:val="yellow"/>
-        </w:rPr>
-        <w:t>sql</w:t>
-      </w:r>
-      <w:proofErr w:type="spellEnd"/>
-      <w:r>
-        <w:rPr>
-          <w:highlight w:val="yellow"/>
-        </w:rPr>
-        <w:t xml:space="preserve"> file) for creating tables, views, functions,  and inserting initial records</w:t>
+        <w:t>Script (.sql file) for creating tables, views, functions,  and inserting initial records</w:t>
       </w:r>
     </w:p>
     <w:p>
@@ -525,7 +516,6 @@
         </w:rPr>
       </w:pPr>
     </w:p>
-    <w:p/>
     <w:sectPr>
       <w:pgSz w:w="12240" w:h="15840"/>
       <w:pgMar w:top="1440" w:right="1440" w:bottom="1440" w:left="1440" w:header="720" w:footer="720" w:gutter="0"/>
@@ -537,7 +527,7 @@
 </file>
 
 <file path=word/numbering.xml><?xml version="1.0" encoding="utf-8"?>
-<w:numbering xmlns:wpc="http://schemas.microsoft.com/office/word/2010/wordprocessingCanvas" xmlns:cx="http://schemas.microsoft.com/office/drawing/2014/chartex" xmlns:cx1="http://schemas.microsoft.com/office/drawing/2015/9/8/chartex" xmlns:cx2="http://schemas.microsoft.com/office/drawing/2015/10/21/chartex" xmlns:cx3="http://schemas.microsoft.com/office/drawing/2016/5/9/chartex" xmlns:cx4="http://schemas.microsoft.com/office/drawing/2016/5/10/chartex" xmlns:cx5="http://schemas.microsoft.com/office/drawing/2016/5/11/chartex" xmlns:cx6="http://schemas.microsoft.com/office/drawing/2016/5/12/chartex" xmlns:cx7="http://schemas.microsoft.com/office/drawing/2016/5/13/chartex" xmlns:cx8="http://schemas.microsoft.com/office/drawing/2016/5/14/chartex" xmlns:mc="http://schemas.openxmlformats.org/markup-compatibility/2006" xmlns:aink="http://schemas.microsoft.com/office/drawing/2016/ink" xmlns:am3d="http://schemas.microsoft.com/office/drawing/2017/model3d" xmlns:o="urn:schemas-microsoft-com:office:office" xmlns:r="http://schemas.openxmlformats.org/officeDocument/2006/relationships" xmlns:m="http://schemas.openxmlformats.org/officeDocument/2006/math" xmlns:v="urn:schemas-microsoft-com:vml" xmlns:wp14="http://schemas.microsoft.com/office/word/2010/wordprocessingDrawing" xmlns:wp="http://schemas.openxmlformats.org/drawingml/2006/wordprocessingDrawing" xmlns:w10="urn:schemas-microsoft-com:office:word" xmlns:w="http://schemas.openxmlformats.org/wordprocessingml/2006/main" xmlns:w14="http://schemas.microsoft.com/office/word/2010/wordml" xmlns:w15="http://schemas.microsoft.com/office/word/2012/wordml" xmlns:w16cex="http://schemas.microsoft.com/office/word/2018/wordml/cex" xmlns:w16cid="http://schemas.microsoft.com/office/word/2016/wordml/cid" xmlns:w16="http://schemas.microsoft.com/office/word/2018/wordml" xmlns:w16se="http://schemas.microsoft.com/office/word/2015/wordml/symex" xmlns:wpg="http://schemas.microsoft.com/office/word/2010/wordprocessingGroup" xmlns:wpi="http://schemas.microsoft.com/office/word/2010/wordprocessingInk" xmlns:wne="http://schemas.microsoft.com/office/word/2006/wordml" xmlns:wps="http://schemas.microsoft.com/office/word/2010/wordprocessingShape" mc:Ignorable="w14 w15 w16se w16cid w16 w16cex wp14">
+<w:numbering xmlns:wpc="http://schemas.microsoft.com/office/word/2010/wordprocessingCanvas" xmlns:cx="http://schemas.microsoft.com/office/drawing/2014/chartex" xmlns:cx1="http://schemas.microsoft.com/office/drawing/2015/9/8/chartex" xmlns:cx2="http://schemas.microsoft.com/office/drawing/2015/10/21/chartex" xmlns:cx3="http://schemas.microsoft.com/office/drawing/2016/5/9/chartex" xmlns:cx4="http://schemas.microsoft.com/office/drawing/2016/5/10/chartex" xmlns:cx5="http://schemas.microsoft.com/office/drawing/2016/5/11/chartex" xmlns:cx6="http://schemas.microsoft.com/office/drawing/2016/5/12/chartex" xmlns:cx7="http://schemas.microsoft.com/office/drawing/2016/5/13/chartex" xmlns:cx8="http://schemas.microsoft.com/office/drawing/2016/5/14/chartex" xmlns:mc="http://schemas.openxmlformats.org/markup-compatibility/2006" xmlns:aink="http://schemas.microsoft.com/office/drawing/2016/ink" xmlns:am3d="http://schemas.microsoft.com/office/drawing/2017/model3d" xmlns:o="urn:schemas-microsoft-com:office:office" xmlns:r="http://schemas.openxmlformats.org/officeDocument/2006/relationships" xmlns:m="http://schemas.openxmlformats.org/officeDocument/2006/math" xmlns:v="urn:schemas-microsoft-com:vml" xmlns:wp14="http://schemas.microsoft.com/office/word/2010/wordprocessingDrawing" xmlns:wp="http://schemas.openxmlformats.org/drawingml/2006/wordprocessingDrawing" xmlns:w10="urn:schemas-microsoft-com:office:word" xmlns:w="http://schemas.openxmlformats.org/wordprocessingml/2006/main" xmlns:w14="http://schemas.microsoft.com/office/word/2010/wordml" xmlns:w15="http://schemas.microsoft.com/office/word/2012/wordml" xmlns:w16cex="http://schemas.microsoft.com/office/word/2018/wordml/cex" xmlns:w16cid="http://schemas.microsoft.com/office/word/2016/wordml/cid" xmlns:w16="http://schemas.microsoft.com/office/word/2018/wordml" xmlns:w16sdtdh="http://schemas.microsoft.com/office/word/2020/wordml/sdtdatahash" xmlns:w16se="http://schemas.microsoft.com/office/word/2015/wordml/symex" xmlns:wpg="http://schemas.microsoft.com/office/word/2010/wordprocessingGroup" xmlns:wpi="http://schemas.microsoft.com/office/word/2010/wordprocessingInk" xmlns:wne="http://schemas.microsoft.com/office/word/2006/wordml" xmlns:wps="http://schemas.microsoft.com/office/word/2010/wordprocessingShape" mc:Ignorable="w14 w15 w16se w16cid w16 w16cex w16sdtdh wp14">
   <w:abstractNum w:abstractNumId="0" w15:restartNumberingAfterBreak="0">
     <w:nsid w:val="5754697F"/>
     <w:multiLevelType w:val="hybridMultilevel"/>
@@ -839,7 +829,7 @@
 </file>
 
 <file path=word/styles.xml><?xml version="1.0" encoding="utf-8"?>
-<w:styles xmlns:mc="http://schemas.openxmlformats.org/markup-compatibility/2006" xmlns:r="http://schemas.openxmlformats.org/officeDocument/2006/relationships" xmlns:w="http://schemas.openxmlformats.org/wordprocessingml/2006/main" xmlns:w14="http://schemas.microsoft.com/office/word/2010/wordml" xmlns:w15="http://schemas.microsoft.com/office/word/2012/wordml" xmlns:w16cex="http://schemas.microsoft.com/office/word/2018/wordml/cex" xmlns:w16cid="http://schemas.microsoft.com/office/word/2016/wordml/cid" xmlns:w16="http://schemas.microsoft.com/office/word/2018/wordml" xmlns:w16se="http://schemas.microsoft.com/office/word/2015/wordml/symex" mc:Ignorable="w14 w15 w16se w16cid w16 w16cex">
+<w:styles xmlns:mc="http://schemas.openxmlformats.org/markup-compatibility/2006" xmlns:r="http://schemas.openxmlformats.org/officeDocument/2006/relationships" xmlns:w="http://schemas.openxmlformats.org/wordprocessingml/2006/main" xmlns:w14="http://schemas.microsoft.com/office/word/2010/wordml" xmlns:w15="http://schemas.microsoft.com/office/word/2012/wordml" xmlns:w16cex="http://schemas.microsoft.com/office/word/2018/wordml/cex" xmlns:w16cid="http://schemas.microsoft.com/office/word/2016/wordml/cid" xmlns:w16="http://schemas.microsoft.com/office/word/2018/wordml" xmlns:w16sdtdh="http://schemas.microsoft.com/office/word/2020/wordml/sdtdatahash" xmlns:w16se="http://schemas.microsoft.com/office/word/2015/wordml/symex" mc:Ignorable="w14 w15 w16se w16cid w16 w16cex w16sdtdh">
   <w:docDefaults>
     <w:rPrDefault>
       <w:rPr>

</xml_diff>